<commit_message>
Added some database work
</commit_message>
<xml_diff>
--- a/databases/Gaylor/week-2/Uni Case Study Class Diagram Tutorial 2b.docx
+++ b/databases/Gaylor/week-2/Uni Case Study Class Diagram Tutorial 2b.docx
@@ -1,9 +1,10 @@
 
 <file path=word/document.xml><?xml version="1.0" encoding="utf-8"?>
-<w:document xmlns:wpc="http://schemas.microsoft.com/office/word/2010/wordprocessingCanvas" xmlns:cx="http://schemas.microsoft.com/office/drawing/2014/chartex" xmlns:cx1="http://schemas.microsoft.com/office/drawing/2015/9/8/chartex" xmlns:mc="http://schemas.openxmlformats.org/markup-compatibility/2006" xmlns:o="urn:schemas-microsoft-com:office:office" xmlns:r="http://schemas.openxmlformats.org/officeDocument/2006/relationships" xmlns:m="http://schemas.openxmlformats.org/officeDocument/2006/math" xmlns:v="urn:schemas-microsoft-com:vml" xmlns:wp14="http://schemas.microsoft.com/office/word/2010/wordprocessingDrawing" xmlns:wp="http://schemas.openxmlformats.org/drawingml/2006/wordprocessingDrawing" xmlns:w10="urn:schemas-microsoft-com:office:word" xmlns:w="http://schemas.openxmlformats.org/wordprocessingml/2006/main" xmlns:w14="http://schemas.microsoft.com/office/word/2010/wordml" xmlns:w15="http://schemas.microsoft.com/office/word/2012/wordml" xmlns:w16se="http://schemas.microsoft.com/office/word/2015/wordml/symex" xmlns:wpg="http://schemas.microsoft.com/office/word/2010/wordprocessingGroup" xmlns:wpi="http://schemas.microsoft.com/office/word/2010/wordprocessingInk" xmlns:wne="http://schemas.microsoft.com/office/word/2006/wordml" xmlns:wps="http://schemas.microsoft.com/office/word/2010/wordprocessingShape" mc:Ignorable="w14 w15 w16se wp14">
+<w:document xmlns:o="urn:schemas-microsoft-com:office:office" xmlns:r="http://schemas.openxmlformats.org/officeDocument/2006/relationships" xmlns:v="urn:schemas-microsoft-com:vml" xmlns:w="http://schemas.openxmlformats.org/wordprocessingml/2006/main" xmlns:w10="urn:schemas-microsoft-com:office:word" xmlns:wp="http://schemas.openxmlformats.org/drawingml/2006/wordprocessingDrawing" xmlns:wps="http://schemas.microsoft.com/office/word/2010/wordprocessingShape" xmlns:wpg="http://schemas.microsoft.com/office/word/2010/wordprocessingGroup" xmlns:mc="http://schemas.openxmlformats.org/markup-compatibility/2006" xmlns:wp14="http://schemas.microsoft.com/office/word/2010/wordprocessingDrawing" xmlns:w14="http://schemas.microsoft.com/office/word/2010/wordml" mc:Ignorable="w14 wp14">
   <w:body>
     <w:p>
       <w:pPr>
+        <w:pStyle w:val="Normal"/>
         <w:rPr>
           <w:sz w:val="28"/>
           <w:szCs w:val="28"/>
@@ -19,6 +20,7 @@
     </w:p>
     <w:p>
       <w:pPr>
+        <w:pStyle w:val="Normal"/>
         <w:rPr>
           <w:sz w:val="28"/>
           <w:szCs w:val="28"/>
@@ -34,7 +36,9 @@
     </w:p>
     <w:p>
       <w:pPr>
-        <w:rPr>
+        <w:pStyle w:val="Normal"/>
+        <w:rPr>
+          <w:i/>
           <w:i/>
           <w:sz w:val="28"/>
           <w:szCs w:val="28"/>
@@ -45,13 +49,16 @@
           <w:i/>
           <w:sz w:val="28"/>
           <w:szCs w:val="28"/>
+          <w:highlight w:val="yellow"/>
         </w:rPr>
         <w:t>Each course will have one or more course levels (years of the course). A course level will only belong to one course.</w:t>
       </w:r>
     </w:p>
     <w:p>
       <w:pPr>
-        <w:rPr>
+        <w:pStyle w:val="Normal"/>
+        <w:rPr>
+          <w:i/>
           <w:i/>
           <w:sz w:val="28"/>
           <w:szCs w:val="28"/>
@@ -68,7 +75,9 @@
     </w:p>
     <w:p>
       <w:pPr>
-        <w:rPr>
+        <w:pStyle w:val="Normal"/>
+        <w:rPr>
+          <w:i/>
           <w:i/>
           <w:sz w:val="28"/>
           <w:szCs w:val="28"/>
@@ -80,48 +89,14 @@
           <w:sz w:val="28"/>
           <w:szCs w:val="28"/>
         </w:rPr>
-        <w:t xml:space="preserve">New students are enrolled onto their course, they are enrolled onto the level of the course and they </w:t>
-      </w:r>
-      <w:proofErr w:type="gramStart"/>
-      <w:r>
-        <w:rPr>
-          <w:i/>
-          <w:sz w:val="28"/>
-          <w:szCs w:val="28"/>
-        </w:rPr>
-        <w:t>are also</w:t>
-      </w:r>
-      <w:proofErr w:type="gramEnd"/>
-      <w:r>
-        <w:rPr>
-          <w:i/>
-          <w:sz w:val="28"/>
-          <w:szCs w:val="28"/>
-        </w:rPr>
-        <w:t xml:space="preserve"> enrolled onto each module they will be studying at that course level. Returning students </w:t>
-      </w:r>
-      <w:proofErr w:type="gramStart"/>
-      <w:r>
-        <w:rPr>
-          <w:i/>
-          <w:sz w:val="28"/>
-          <w:szCs w:val="28"/>
-        </w:rPr>
-        <w:t>are enrolled</w:t>
-      </w:r>
-      <w:proofErr w:type="gramEnd"/>
-      <w:r>
-        <w:rPr>
-          <w:i/>
-          <w:sz w:val="28"/>
-          <w:szCs w:val="28"/>
-        </w:rPr>
-        <w:t xml:space="preserve"> onto the level of the course they are studying and the modules they are studying at that course level.</w:t>
+        <w:t>New students are enrolled onto their course, they are enrolled onto the level of the course and they are also enrolled onto each module they will be studying at that course level. Returning students are enrolled onto the level of the course they are studying and the modules they are studying at that course level.</w:t>
       </w:r>
     </w:p>
     <w:p>
       <w:pPr>
-        <w:rPr>
+        <w:pStyle w:val="Normal"/>
+        <w:rPr>
+          <w:i/>
           <w:i/>
           <w:sz w:val="28"/>
           <w:szCs w:val="28"/>
@@ -133,66 +108,14 @@
           <w:sz w:val="28"/>
           <w:szCs w:val="28"/>
         </w:rPr>
-        <w:t xml:space="preserve">Lecturers </w:t>
-      </w:r>
-      <w:proofErr w:type="gramStart"/>
-      <w:r>
-        <w:rPr>
-          <w:i/>
-          <w:sz w:val="28"/>
-          <w:szCs w:val="28"/>
-        </w:rPr>
-        <w:t>are assigned</w:t>
-      </w:r>
-      <w:proofErr w:type="gramEnd"/>
-      <w:r>
-        <w:rPr>
-          <w:i/>
-          <w:sz w:val="28"/>
-          <w:szCs w:val="28"/>
-        </w:rPr>
-        <w:t xml:space="preserve"> as module tutors. Usually there are </w:t>
-      </w:r>
-      <w:proofErr w:type="gramStart"/>
-      <w:r>
-        <w:rPr>
-          <w:i/>
-          <w:sz w:val="28"/>
-          <w:szCs w:val="28"/>
-        </w:rPr>
-        <w:t>2</w:t>
-      </w:r>
-      <w:proofErr w:type="gramEnd"/>
-      <w:r>
-        <w:rPr>
-          <w:i/>
-          <w:sz w:val="28"/>
-          <w:szCs w:val="28"/>
-        </w:rPr>
-        <w:t xml:space="preserve"> lecturers assigned to a module, but some modules only have 1 lecture assigned while others have more than 2 assigned. They are responsible for the administration of the module. (We are ignoring timetabling for this case </w:t>
-      </w:r>
-      <w:proofErr w:type="gramStart"/>
-      <w:r>
-        <w:rPr>
-          <w:i/>
-          <w:sz w:val="28"/>
-          <w:szCs w:val="28"/>
-        </w:rPr>
-        <w:t>study</w:t>
-      </w:r>
-      <w:proofErr w:type="gramEnd"/>
-      <w:r>
-        <w:rPr>
-          <w:i/>
-          <w:sz w:val="28"/>
-          <w:szCs w:val="28"/>
-        </w:rPr>
-        <w:t xml:space="preserve"> as it is an extremely complex system). </w:t>
+        <w:t xml:space="preserve">Lecturers are assigned as module tutors. Usually there are 2 lecturers assigned to a module, but some modules only have 1 lecture assigned while others have more than 2 assigned. They are responsible for the administration of the module. (We are ignoring timetabling for this case study as it is an extremely complex system). </w:t>
       </w:r>
     </w:p>
     <w:p>
       <w:pPr>
-        <w:rPr>
+        <w:pStyle w:val="Normal"/>
+        <w:rPr>
+          <w:i/>
           <w:i/>
           <w:sz w:val="28"/>
           <w:szCs w:val="28"/>
@@ -204,20 +127,14 @@
           <w:sz w:val="28"/>
           <w:szCs w:val="28"/>
         </w:rPr>
-        <w:t xml:space="preserve">Each department retains some information on the staff employed in that department.  Staff are either lecturers or administrators (For simplicity, ignore line management responsibilities here). An administrator is responsible for one </w:t>
-      </w:r>
-      <w:r>
-        <w:rPr>
-          <w:i/>
-          <w:sz w:val="28"/>
-          <w:szCs w:val="28"/>
-        </w:rPr>
-        <w:t xml:space="preserve">or more courses but a course is the responsibility of only one administrator. </w:t>
+        <w:t xml:space="preserve">Each department retains some information on the staff employed in that department.  Staff are either lecturers or administrators (For simplicity, ignore line management responsibilities here). An administrator is responsible for one or more courses but a course is the responsibility of only one administrator. </w:t>
       </w:r>
     </w:p>
     <w:p>
       <w:pPr>
-        <w:rPr>
+        <w:pStyle w:val="Normal"/>
+        <w:rPr>
+          <w:i/>
           <w:i/>
           <w:sz w:val="28"/>
           <w:szCs w:val="28"/>
@@ -229,107 +146,83 @@
           <w:sz w:val="28"/>
           <w:szCs w:val="28"/>
         </w:rPr>
-        <w:t xml:space="preserve">Lecturers </w:t>
-      </w:r>
-      <w:proofErr w:type="gramStart"/>
-      <w:r>
-        <w:rPr>
-          <w:i/>
-          <w:sz w:val="28"/>
-          <w:szCs w:val="28"/>
-        </w:rPr>
-        <w:t>are also assigned</w:t>
-      </w:r>
-      <w:proofErr w:type="gramEnd"/>
-      <w:r>
-        <w:rPr>
-          <w:i/>
-          <w:sz w:val="28"/>
-          <w:szCs w:val="28"/>
-        </w:rPr>
-        <w:t xml:space="preserve"> as course leaders. A lecturer can be responsible for more than one course but a course is the responsibility of only one lecturer.</w:t>
+        <w:t>Lecturers are also assigned as course leaders. A lecturer can be responsible for more than one course but a course is the responsibility of only one lecturer.</w:t>
       </w:r>
     </w:p>
     <w:p>
       <w:pPr>
-        <w:rPr>
+        <w:pStyle w:val="Normal"/>
+        <w:rPr>
+          <w:i/>
           <w:i/>
           <w:sz w:val="28"/>
           <w:szCs w:val="28"/>
         </w:rPr>
       </w:pPr>
+      <w:r>
+        <w:rPr>
+          <w:i/>
+          <w:sz w:val="28"/>
+          <w:szCs w:val="28"/>
+        </w:rPr>
+      </w:r>
     </w:p>
     <w:p>
       <w:pPr>
-        <w:rPr>
-          <w:sz w:val="28"/>
-          <w:szCs w:val="28"/>
-        </w:rPr>
+        <w:pStyle w:val="Normal"/>
+        <w:widowControl/>
+        <w:bidi w:val="0"/>
+        <w:spacing w:lineRule="auto" w:line="276" w:before="0" w:after="200"/>
+        <w:jc w:val="left"/>
+        <w:rPr/>
       </w:pPr>
       <w:r>
         <w:rPr>
           <w:sz w:val="28"/>
           <w:szCs w:val="28"/>
         </w:rPr>
-        <w:t xml:space="preserve">Use your diagram from last week and amend where necessary based on the relationship types discussed in this </w:t>
+        <w:t>Use your diagram from last week and amend where necessary based on the relationship types discussed in this weeks lecture.</w:t>
       </w:r>
-      <w:proofErr w:type="spellStart"/>
-      <w:r>
-        <w:rPr>
-          <w:sz w:val="28"/>
-          <w:szCs w:val="28"/>
-        </w:rPr>
-        <w:t>weeks</w:t>
-      </w:r>
-      <w:proofErr w:type="spellEnd"/>
-      <w:r>
-        <w:rPr>
-          <w:sz w:val="28"/>
-          <w:szCs w:val="28"/>
-        </w:rPr>
-        <w:t xml:space="preserve"> lecture.</w:t>
-      </w:r>
-      <w:bookmarkStart w:id="0" w:name="_GoBack"/>
-      <w:bookmarkEnd w:id="0"/>
     </w:p>
     <w:sectPr>
+      <w:type w:val="nextPage"/>
       <w:pgSz w:w="11906" w:h="16838"/>
-      <w:pgMar w:top="1440" w:right="1440" w:bottom="1440" w:left="1440" w:header="708" w:footer="708" w:gutter="0"/>
-      <w:cols w:space="708"/>
-      <w:docGrid w:linePitch="360"/>
+      <w:pgMar w:left="1440" w:right="1440" w:header="0" w:top="1440" w:footer="0" w:bottom="1440" w:gutter="0"/>
+      <w:pgNumType w:fmt="decimal"/>
+      <w:formProt w:val="false"/>
+      <w:textDirection w:val="lrTb"/>
+      <w:docGrid w:type="default" w:linePitch="360" w:charSpace="4096"/>
     </w:sectPr>
   </w:body>
 </w:document>
 </file>
 
 <file path=word/styles.xml><?xml version="1.0" encoding="utf-8"?>
-<w:styles xmlns:mc="http://schemas.openxmlformats.org/markup-compatibility/2006" xmlns:r="http://schemas.openxmlformats.org/officeDocument/2006/relationships" xmlns:w="http://schemas.openxmlformats.org/wordprocessingml/2006/main" xmlns:w14="http://schemas.microsoft.com/office/word/2010/wordml" xmlns:w15="http://schemas.microsoft.com/office/word/2012/wordml" xmlns:w16se="http://schemas.microsoft.com/office/word/2015/wordml/symex" mc:Ignorable="w14 w15 w16se">
+<w:styles xmlns:w="http://schemas.openxmlformats.org/wordprocessingml/2006/main" xmlns:w14="http://schemas.microsoft.com/office/word/2010/wordml" xmlns:mc="http://schemas.openxmlformats.org/markup-compatibility/2006" mc:Ignorable="w14">
   <w:docDefaults>
     <w:rPrDefault>
       <w:rPr>
-        <w:rFonts w:asciiTheme="minorHAnsi" w:eastAsiaTheme="minorHAnsi" w:hAnsiTheme="minorHAnsi" w:cstheme="minorBidi"/>
+        <w:rFonts w:ascii="Calibri" w:hAnsi="Calibri" w:eastAsia="Calibri" w:cs="" w:asciiTheme="minorHAnsi" w:cstheme="minorBidi" w:eastAsiaTheme="minorHAnsi" w:hAnsiTheme="minorHAnsi"/>
         <w:sz w:val="22"/>
         <w:szCs w:val="22"/>
         <w:lang w:val="en-GB" w:eastAsia="en-US" w:bidi="ar-SA"/>
       </w:rPr>
     </w:rPrDefault>
     <w:pPrDefault>
-      <w:pPr>
-        <w:spacing w:line="276" w:lineRule="auto"/>
-      </w:pPr>
+      <w:pPr/>
     </w:pPrDefault>
   </w:docDefaults>
   <w:latentStyles w:defLockedState="0" w:defUIPriority="99" w:defSemiHidden="0" w:defUnhideWhenUsed="0" w:defQFormat="0" w:count="371">
     <w:lsdException w:name="Normal" w:uiPriority="0" w:qFormat="1"/>
     <w:lsdException w:name="heading 1" w:uiPriority="9" w:qFormat="1"/>
-    <w:lsdException w:name="heading 2" w:semiHidden="1" w:uiPriority="9" w:unhideWhenUsed="1" w:qFormat="1"/>
-    <w:lsdException w:name="heading 3" w:semiHidden="1" w:uiPriority="9" w:unhideWhenUsed="1" w:qFormat="1"/>
-    <w:lsdException w:name="heading 4" w:semiHidden="1" w:uiPriority="9" w:unhideWhenUsed="1" w:qFormat="1"/>
-    <w:lsdException w:name="heading 5" w:semiHidden="1" w:uiPriority="9" w:unhideWhenUsed="1" w:qFormat="1"/>
-    <w:lsdException w:name="heading 6" w:semiHidden="1" w:uiPriority="9" w:unhideWhenUsed="1" w:qFormat="1"/>
-    <w:lsdException w:name="heading 7" w:semiHidden="1" w:uiPriority="9" w:unhideWhenUsed="1" w:qFormat="1"/>
-    <w:lsdException w:name="heading 8" w:semiHidden="1" w:uiPriority="9" w:unhideWhenUsed="1" w:qFormat="1"/>
-    <w:lsdException w:name="heading 9" w:semiHidden="1" w:uiPriority="9" w:unhideWhenUsed="1" w:qFormat="1"/>
+    <w:lsdException w:name="heading 2" w:uiPriority="9" w:semiHidden="1" w:unhideWhenUsed="1" w:qFormat="1"/>
+    <w:lsdException w:name="heading 3" w:uiPriority="9" w:semiHidden="1" w:unhideWhenUsed="1" w:qFormat="1"/>
+    <w:lsdException w:name="heading 4" w:uiPriority="9" w:semiHidden="1" w:unhideWhenUsed="1" w:qFormat="1"/>
+    <w:lsdException w:name="heading 5" w:uiPriority="9" w:semiHidden="1" w:unhideWhenUsed="1" w:qFormat="1"/>
+    <w:lsdException w:name="heading 6" w:uiPriority="9" w:semiHidden="1" w:unhideWhenUsed="1" w:qFormat="1"/>
+    <w:lsdException w:name="heading 7" w:uiPriority="9" w:semiHidden="1" w:unhideWhenUsed="1" w:qFormat="1"/>
+    <w:lsdException w:name="heading 8" w:uiPriority="9" w:semiHidden="1" w:unhideWhenUsed="1" w:qFormat="1"/>
+    <w:lsdException w:name="heading 9" w:uiPriority="9" w:semiHidden="1" w:unhideWhenUsed="1" w:qFormat="1"/>
     <w:lsdException w:name="index 1" w:semiHidden="1" w:unhideWhenUsed="1"/>
     <w:lsdException w:name="index 2" w:semiHidden="1" w:unhideWhenUsed="1"/>
     <w:lsdException w:name="index 3" w:semiHidden="1" w:unhideWhenUsed="1"/>
@@ -339,22 +232,22 @@
     <w:lsdException w:name="index 7" w:semiHidden="1" w:unhideWhenUsed="1"/>
     <w:lsdException w:name="index 8" w:semiHidden="1" w:unhideWhenUsed="1"/>
     <w:lsdException w:name="index 9" w:semiHidden="1" w:unhideWhenUsed="1"/>
-    <w:lsdException w:name="toc 1" w:semiHidden="1" w:uiPriority="39" w:unhideWhenUsed="1"/>
-    <w:lsdException w:name="toc 2" w:semiHidden="1" w:uiPriority="39" w:unhideWhenUsed="1"/>
-    <w:lsdException w:name="toc 3" w:semiHidden="1" w:uiPriority="39" w:unhideWhenUsed="1"/>
-    <w:lsdException w:name="toc 4" w:semiHidden="1" w:uiPriority="39" w:unhideWhenUsed="1"/>
-    <w:lsdException w:name="toc 5" w:semiHidden="1" w:uiPriority="39" w:unhideWhenUsed="1"/>
-    <w:lsdException w:name="toc 6" w:semiHidden="1" w:uiPriority="39" w:unhideWhenUsed="1"/>
-    <w:lsdException w:name="toc 7" w:semiHidden="1" w:uiPriority="39" w:unhideWhenUsed="1"/>
-    <w:lsdException w:name="toc 8" w:semiHidden="1" w:uiPriority="39" w:unhideWhenUsed="1"/>
-    <w:lsdException w:name="toc 9" w:semiHidden="1" w:uiPriority="39" w:unhideWhenUsed="1"/>
+    <w:lsdException w:name="toc 1" w:uiPriority="39" w:semiHidden="1" w:unhideWhenUsed="1"/>
+    <w:lsdException w:name="toc 2" w:uiPriority="39" w:semiHidden="1" w:unhideWhenUsed="1"/>
+    <w:lsdException w:name="toc 3" w:uiPriority="39" w:semiHidden="1" w:unhideWhenUsed="1"/>
+    <w:lsdException w:name="toc 4" w:uiPriority="39" w:semiHidden="1" w:unhideWhenUsed="1"/>
+    <w:lsdException w:name="toc 5" w:uiPriority="39" w:semiHidden="1" w:unhideWhenUsed="1"/>
+    <w:lsdException w:name="toc 6" w:uiPriority="39" w:semiHidden="1" w:unhideWhenUsed="1"/>
+    <w:lsdException w:name="toc 7" w:uiPriority="39" w:semiHidden="1" w:unhideWhenUsed="1"/>
+    <w:lsdException w:name="toc 8" w:uiPriority="39" w:semiHidden="1" w:unhideWhenUsed="1"/>
+    <w:lsdException w:name="toc 9" w:uiPriority="39" w:semiHidden="1" w:unhideWhenUsed="1"/>
     <w:lsdException w:name="Normal Indent" w:semiHidden="1" w:unhideWhenUsed="1"/>
     <w:lsdException w:name="footnote text" w:semiHidden="1" w:unhideWhenUsed="1"/>
     <w:lsdException w:name="annotation text" w:semiHidden="1" w:unhideWhenUsed="1"/>
     <w:lsdException w:name="header" w:semiHidden="1" w:unhideWhenUsed="1"/>
     <w:lsdException w:name="footer" w:semiHidden="1" w:unhideWhenUsed="1"/>
     <w:lsdException w:name="index heading" w:semiHidden="1" w:unhideWhenUsed="1"/>
-    <w:lsdException w:name="caption" w:semiHidden="1" w:uiPriority="35" w:unhideWhenUsed="1" w:qFormat="1"/>
+    <w:lsdException w:name="caption" w:uiPriority="35" w:semiHidden="1" w:unhideWhenUsed="1" w:qFormat="1"/>
     <w:lsdException w:name="table of figures" w:semiHidden="1" w:unhideWhenUsed="1"/>
     <w:lsdException w:name="envelope address" w:semiHidden="1" w:unhideWhenUsed="1"/>
     <w:lsdException w:name="envelope return" w:semiHidden="1" w:unhideWhenUsed="1"/>
@@ -385,7 +278,7 @@
     <w:lsdException w:name="Title" w:uiPriority="10" w:qFormat="1"/>
     <w:lsdException w:name="Closing" w:semiHidden="1" w:unhideWhenUsed="1"/>
     <w:lsdException w:name="Signature" w:semiHidden="1" w:unhideWhenUsed="1"/>
-    <w:lsdException w:name="Default Paragraph Font" w:semiHidden="1" w:uiPriority="1" w:unhideWhenUsed="1"/>
+    <w:lsdException w:name="Default Paragraph Font" w:uiPriority="1" w:semiHidden="1" w:unhideWhenUsed="1"/>
     <w:lsdException w:name="Body Text" w:semiHidden="1" w:unhideWhenUsed="1"/>
     <w:lsdException w:name="Body Text Indent" w:semiHidden="1" w:unhideWhenUsed="1"/>
     <w:lsdException w:name="List Continue" w:semiHidden="1" w:unhideWhenUsed="1"/>
@@ -585,8 +478,8 @@
     <w:lsdException w:name="Subtle Reference" w:uiPriority="31" w:qFormat="1"/>
     <w:lsdException w:name="Intense Reference" w:uiPriority="32" w:qFormat="1"/>
     <w:lsdException w:name="Book Title" w:uiPriority="33" w:qFormat="1"/>
-    <w:lsdException w:name="Bibliography" w:semiHidden="1" w:uiPriority="37" w:unhideWhenUsed="1"/>
-    <w:lsdException w:name="TOC Heading" w:semiHidden="1" w:uiPriority="39" w:unhideWhenUsed="1" w:qFormat="1"/>
+    <w:lsdException w:name="Bibliography" w:uiPriority="37" w:semiHidden="1" w:unhideWhenUsed="1"/>
+    <w:lsdException w:name="TOC Heading" w:uiPriority="39" w:semiHidden="1" w:unhideWhenUsed="1" w:qFormat="1"/>
     <w:lsdException w:name="Plain Table 1" w:uiPriority="41"/>
     <w:lsdException w:name="Plain Table 2" w:uiPriority="42"/>
     <w:lsdException w:name="Plain Table 3" w:uiPriority="43"/>
@@ -692,19 +585,97 @@
     <w:lsdException w:name="List Table 6 Colorful Accent 6" w:uiPriority="51"/>
     <w:lsdException w:name="List Table 7 Colorful Accent 6" w:uiPriority="52"/>
   </w:latentStyles>
-  <w:style w:type="paragraph" w:default="1" w:styleId="Normal">
+  <w:style w:type="paragraph" w:styleId="Normal" w:default="1">
     <w:name w:val="Normal"/>
     <w:qFormat/>
-    <w:rsid w:val="00A806DA"/>
+    <w:rsid w:val="00a806da"/>
     <w:pPr>
-      <w:spacing w:after="200"/>
+      <w:widowControl/>
+      <w:bidi w:val="0"/>
+      <w:spacing w:lineRule="auto" w:line="276" w:before="0" w:after="200"/>
+      <w:jc w:val="left"/>
     </w:pPr>
+    <w:rPr>
+      <w:rFonts w:ascii="Calibri" w:hAnsi="Calibri" w:eastAsia="Calibri" w:cs="" w:asciiTheme="minorHAnsi" w:cstheme="minorBidi" w:eastAsiaTheme="minorHAnsi" w:hAnsiTheme="minorHAnsi"/>
+      <w:color w:val="auto"/>
+      <w:kern w:val="0"/>
+      <w:sz w:val="22"/>
+      <w:szCs w:val="22"/>
+      <w:lang w:val="en-GB" w:eastAsia="en-US" w:bidi="ar-SA"/>
+    </w:rPr>
   </w:style>
-  <w:style w:type="character" w:default="1" w:styleId="DefaultParagraphFont">
+  <w:style w:type="character" w:styleId="DefaultParagraphFont" w:default="1">
     <w:name w:val="Default Paragraph Font"/>
     <w:uiPriority w:val="1"/>
     <w:semiHidden/>
     <w:unhideWhenUsed/>
+    <w:qFormat/>
+    <w:rPr/>
+  </w:style>
+  <w:style w:type="paragraph" w:styleId="Heading">
+    <w:name w:val="Heading"/>
+    <w:basedOn w:val="Normal"/>
+    <w:next w:val="TextBody"/>
+    <w:qFormat/>
+    <w:pPr>
+      <w:keepNext w:val="true"/>
+      <w:spacing w:before="240" w:after="120"/>
+    </w:pPr>
+    <w:rPr>
+      <w:rFonts w:ascii="Liberation Sans" w:hAnsi="Liberation Sans" w:eastAsia="Noto Sans CJK SC" w:cs="Lohit Devanagari"/>
+      <w:sz w:val="28"/>
+      <w:szCs w:val="28"/>
+    </w:rPr>
+  </w:style>
+  <w:style w:type="paragraph" w:styleId="TextBody">
+    <w:name w:val="Body Text"/>
+    <w:basedOn w:val="Normal"/>
+    <w:pPr>
+      <w:spacing w:lineRule="auto" w:line="276" w:before="0" w:after="140"/>
+    </w:pPr>
+    <w:rPr/>
+  </w:style>
+  <w:style w:type="paragraph" w:styleId="List">
+    <w:name w:val="List"/>
+    <w:basedOn w:val="TextBody"/>
+    <w:pPr/>
+    <w:rPr>
+      <w:rFonts w:cs="Lohit Devanagari"/>
+    </w:rPr>
+  </w:style>
+  <w:style w:type="paragraph" w:styleId="Caption">
+    <w:name w:val="Caption"/>
+    <w:basedOn w:val="Normal"/>
+    <w:qFormat/>
+    <w:pPr>
+      <w:suppressLineNumbers/>
+      <w:spacing w:before="120" w:after="120"/>
+    </w:pPr>
+    <w:rPr>
+      <w:rFonts w:cs="Lohit Devanagari"/>
+      <w:i/>
+      <w:iCs/>
+      <w:sz w:val="24"/>
+      <w:szCs w:val="24"/>
+    </w:rPr>
+  </w:style>
+  <w:style w:type="paragraph" w:styleId="Index">
+    <w:name w:val="Index"/>
+    <w:basedOn w:val="Normal"/>
+    <w:qFormat/>
+    <w:pPr>
+      <w:suppressLineNumbers/>
+    </w:pPr>
+    <w:rPr>
+      <w:rFonts w:cs="Lohit Devanagari"/>
+    </w:rPr>
+  </w:style>
+  <w:style w:type="numbering" w:styleId="NoList" w:default="1">
+    <w:name w:val="No List"/>
+    <w:uiPriority w:val="99"/>
+    <w:semiHidden/>
+    <w:unhideWhenUsed/>
+    <w:qFormat/>
   </w:style>
   <w:style w:type="table" w:default="1" w:styleId="TableNormal">
     <w:name w:val="Normal Table"/>
@@ -720,12 +691,6 @@
         <w:right w:w="108" w:type="dxa"/>
       </w:tblCellMar>
     </w:tblPr>
-  </w:style>
-  <w:style w:type="numbering" w:default="1" w:styleId="NoList">
-    <w:name w:val="No List"/>
-    <w:uiPriority w:val="99"/>
-    <w:semiHidden/>
-    <w:unhideWhenUsed/>
   </w:style>
 </w:styles>
 </file>

</xml_diff>